<commit_message>
Astah diagrams to SVG
</commit_message>
<xml_diff>
--- a/Documentation/ProjectDescription Final.docx
+++ b/Documentation/ProjectDescription Final.docx
@@ -290,14 +290,7 @@
           <w:lang w:val="es-ES"/>
         </w:rPr>
       </w:pPr>
-      <w:commentRangeStart w:id="1"/>
-      <w:commentRangeEnd w:id="1"/>
-      <w:r>
-        <w:rPr>
-          <w:rStyle w:val="CommentReference"/>
-        </w:rPr>
-        <w:commentReference w:id="1"/>
-      </w:r>
+      <w:proofErr w:type="spellStart"/>
       <w:r>
         <w:rPr>
           <w:b/>
@@ -307,6 +300,7 @@
         </w:rPr>
         <w:t>Supervisors</w:t>
       </w:r>
+      <w:proofErr w:type="spellEnd"/>
     </w:p>
     <w:p>
       <w:pPr>
@@ -1354,10 +1348,10 @@
           <w:lang w:val="en-US"/>
         </w:rPr>
         <w:sectPr>
-          <w:headerReference w:type="default" r:id="rId15"/>
-          <w:footerReference w:type="default" r:id="rId16"/>
-          <w:headerReference w:type="first" r:id="rId17"/>
-          <w:footerReference w:type="first" r:id="rId18"/>
+          <w:headerReference w:type="default" r:id="rId11"/>
+          <w:footerReference w:type="default" r:id="rId12"/>
+          <w:headerReference w:type="first" r:id="rId13"/>
+          <w:footerReference w:type="first" r:id="rId14"/>
           <w:pgSz w:w="11906" w:h="16838"/>
           <w:pgMar w:top="1134" w:right="1701" w:bottom="1701" w:left="1701" w:header="708" w:footer="708" w:gutter="0"/>
           <w:pgNumType w:fmt="lowerRoman" w:start="1"/>
@@ -1377,8 +1371,8 @@
           <w:lang w:val="en-US"/>
         </w:rPr>
       </w:pPr>
-      <w:bookmarkStart w:id="2" w:name="_Toc9601772"/>
-      <w:bookmarkStart w:id="3" w:name="_Toc84828669"/>
+      <w:bookmarkStart w:id="1" w:name="_Toc9601772"/>
+      <w:bookmarkStart w:id="2" w:name="_Toc84828669"/>
       <w:r>
         <w:lastRenderedPageBreak/>
         <w:t>Background</w:t>
@@ -1395,8 +1389,8 @@
         </w:rPr>
         <w:t>escription</w:t>
       </w:r>
+      <w:bookmarkEnd w:id="1"/>
       <w:bookmarkEnd w:id="2"/>
-      <w:bookmarkEnd w:id="3"/>
     </w:p>
     <w:p>
       <w:pPr>
@@ -1424,18 +1418,7 @@
         <w:ind w:left="360" w:firstLine="360"/>
       </w:pPr>
       <w:r>
-        <w:t>E-commerce is the word which defines these digital activities, as explained by Oxford Dictionary, it is any business that is conducted on the internet. Perhaps one of the greatest examples of this word is Amazon, a massive corporation which currently dominates the e-</w:t>
-      </w:r>
-      <w:commentRangeStart w:id="4"/>
-      <w:r>
-        <w:t>commerce market with over 200 million customers every month accessing their website.</w:t>
-      </w:r>
-      <w:commentRangeEnd w:id="4"/>
-      <w:r>
-        <w:rPr>
-          <w:rStyle w:val="CommentReference"/>
-        </w:rPr>
-        <w:commentReference w:id="4"/>
+        <w:t>E-commerce is the word which defines these digital activities, as explained by Oxford Dictionary, it is any business that is conducted on the internet. Perhaps one of the greatest examples of this word is Amazon, a massive corporation which currently dominates the e-commerce market with over 200 million customers every month accessing their website.</w:t>
       </w:r>
     </w:p>
     <w:p>
@@ -1451,21 +1434,7 @@
         <w:ind w:left="360" w:firstLine="360"/>
       </w:pPr>
       <w:r>
-        <w:t xml:space="preserve">One of the most remarkable issues within these corporations is that they do not take into consideration the impact that is provoked in the environment by their actions and do not engage in social </w:t>
-      </w:r>
-      <w:commentRangeStart w:id="5"/>
-      <w:r>
-        <w:t>responsibility</w:t>
-      </w:r>
-      <w:commentRangeEnd w:id="5"/>
-      <w:r>
-        <w:rPr>
-          <w:rStyle w:val="CommentReference"/>
-        </w:rPr>
-        <w:commentReference w:id="5"/>
-      </w:r>
-      <w:r>
-        <w:t>.</w:t>
+        <w:t>One of the most remarkable issues within these corporations is that they do not take into consideration the impact that is provoked in the environment by their actions and do not engage in social responsibility.</w:t>
       </w:r>
     </w:p>
     <w:p>
@@ -1572,7 +1541,7 @@
                     <pic:cNvPicPr/>
                   </pic:nvPicPr>
                   <pic:blipFill>
-                    <a:blip r:embed="rId19"/>
+                    <a:blip r:embed="rId15"/>
                     <a:stretch>
                       <a:fillRect/>
                     </a:stretch>
@@ -1613,8 +1582,8 @@
           <w:lang w:val="en-US"/>
         </w:rPr>
       </w:pPr>
-      <w:bookmarkStart w:id="6" w:name="_Toc9601773"/>
-      <w:bookmarkStart w:id="7" w:name="_Toc84828670"/>
+      <w:bookmarkStart w:id="3" w:name="_Toc9601773"/>
+      <w:bookmarkStart w:id="4" w:name="_Toc84828670"/>
       <w:r>
         <w:rPr>
           <w:lang w:val="en-US"/>
@@ -1622,8 +1591,8 @@
         <w:lastRenderedPageBreak/>
         <w:t>Problem Statement</w:t>
       </w:r>
-      <w:bookmarkEnd w:id="6"/>
-      <w:bookmarkEnd w:id="7"/>
+      <w:bookmarkEnd w:id="3"/>
+      <w:bookmarkEnd w:id="4"/>
     </w:p>
     <w:p>
       <w:pPr>
@@ -1728,29 +1697,7 @@
         <w:rPr>
           <w:lang w:val="en-US"/>
         </w:rPr>
-        <w:t xml:space="preserve">- Why </w:t>
-      </w:r>
-      <w:commentRangeStart w:id="8"/>
-      <w:commentRangeStart w:id="9"/>
-      <w:r>
-        <w:rPr>
-          <w:lang w:val="en-US"/>
-        </w:rPr>
-        <w:t>should sustainability be important for the customers?</w:t>
-      </w:r>
-      <w:commentRangeEnd w:id="8"/>
-      <w:r>
-        <w:rPr>
-          <w:rStyle w:val="CommentReference"/>
-        </w:rPr>
-        <w:commentReference w:id="8"/>
-      </w:r>
-      <w:commentRangeEnd w:id="9"/>
-      <w:r>
-        <w:rPr>
-          <w:rStyle w:val="CommentReference"/>
-        </w:rPr>
-        <w:commentReference w:id="9"/>
+        <w:t>- Why should sustainability be important for the customers?</w:t>
       </w:r>
     </w:p>
     <w:p>
@@ -1822,8 +1769,8 @@
           <w:lang w:val="en-US"/>
         </w:rPr>
       </w:pPr>
-      <w:bookmarkStart w:id="10" w:name="_Toc9601774"/>
-      <w:bookmarkStart w:id="11" w:name="_Toc84828671"/>
+      <w:bookmarkStart w:id="5" w:name="_Toc9601774"/>
+      <w:bookmarkStart w:id="6" w:name="_Toc84828671"/>
       <w:r>
         <w:rPr>
           <w:lang w:val="en-US"/>
@@ -1831,8 +1778,8 @@
         <w:lastRenderedPageBreak/>
         <w:t>Definition of purpose</w:t>
       </w:r>
-      <w:bookmarkEnd w:id="10"/>
-      <w:bookmarkEnd w:id="11"/>
+      <w:bookmarkEnd w:id="5"/>
+      <w:bookmarkEnd w:id="6"/>
     </w:p>
     <w:p>
       <w:pPr>
@@ -1940,8 +1887,8 @@
           <w:lang w:val="en-US"/>
         </w:rPr>
       </w:pPr>
-      <w:bookmarkStart w:id="12" w:name="_Toc9601775"/>
-      <w:bookmarkStart w:id="13" w:name="_Toc84828672"/>
+      <w:bookmarkStart w:id="7" w:name="_Toc9601775"/>
+      <w:bookmarkStart w:id="8" w:name="_Toc84828672"/>
       <w:r>
         <w:rPr>
           <w:lang w:val="en-US"/>
@@ -1954,8 +1901,8 @@
         </w:rPr>
         <w:t>ation</w:t>
       </w:r>
-      <w:bookmarkEnd w:id="12"/>
-      <w:bookmarkEnd w:id="13"/>
+      <w:bookmarkEnd w:id="7"/>
+      <w:bookmarkEnd w:id="8"/>
     </w:p>
     <w:p>
       <w:pPr>
@@ -2033,8 +1980,8 @@
           <w:lang w:val="en-US"/>
         </w:rPr>
       </w:pPr>
-      <w:bookmarkStart w:id="14" w:name="_Toc84828673"/>
-      <w:bookmarkStart w:id="15" w:name="_Toc9601776"/>
+      <w:bookmarkStart w:id="9" w:name="_Toc84828673"/>
+      <w:bookmarkStart w:id="10" w:name="_Toc9601776"/>
       <w:r>
         <w:rPr>
           <w:lang w:val="en-US"/>
@@ -2042,14 +1989,14 @@
         <w:lastRenderedPageBreak/>
         <w:t>Methodology</w:t>
       </w:r>
-      <w:bookmarkEnd w:id="14"/>
+      <w:bookmarkEnd w:id="9"/>
       <w:r>
         <w:rPr>
           <w:lang w:val="en-US"/>
         </w:rPr>
         <w:t xml:space="preserve"> </w:t>
       </w:r>
-      <w:bookmarkEnd w:id="15"/>
+      <w:bookmarkEnd w:id="10"/>
     </w:p>
     <w:p>
       <w:pPr>
@@ -2387,14 +2334,6 @@
           <w:lang w:val="en-US" w:eastAsia="es-ES"/>
         </w:rPr>
       </w:pPr>
-      <w:commentRangeStart w:id="16"/>
-      <w:commentRangeEnd w:id="16"/>
-      <w:r>
-        <w:rPr>
-          <w:rStyle w:val="CommentReference"/>
-        </w:rPr>
-        <w:commentReference w:id="16"/>
-      </w:r>
     </w:p>
     <w:p>
       <w:pPr>
@@ -2428,8 +2367,8 @@
           <w:lang w:val="en-US"/>
         </w:rPr>
       </w:pPr>
-      <w:bookmarkStart w:id="17" w:name="_Toc9601777"/>
-      <w:bookmarkStart w:id="18" w:name="_Toc84828674"/>
+      <w:bookmarkStart w:id="11" w:name="_Toc9601777"/>
+      <w:bookmarkStart w:id="12" w:name="_Toc84828674"/>
       <w:r>
         <w:rPr>
           <w:lang w:val="en-US"/>
@@ -2437,8 +2376,8 @@
         <w:lastRenderedPageBreak/>
         <w:t>Time schedule</w:t>
       </w:r>
-      <w:bookmarkEnd w:id="17"/>
-      <w:bookmarkEnd w:id="18"/>
+      <w:bookmarkEnd w:id="11"/>
+      <w:bookmarkEnd w:id="12"/>
       <w:r>
         <w:rPr>
           <w:lang w:val="en-US"/>
@@ -2457,14 +2396,7 @@
         <w:rPr>
           <w:lang w:val="en-US"/>
         </w:rPr>
-        <w:t xml:space="preserve">The expected time for this project from all members is 275 hours per member. The group </w:t>
-      </w:r>
-      <w:commentRangeStart w:id="19"/>
-      <w:r>
-        <w:rPr>
-          <w:lang w:val="en-US"/>
-        </w:rPr>
-        <w:t>expects the project to be completed by December 15th.</w:t>
+        <w:t>The expected time for this project from all members is 275 hours per member. The group expects the project to be completed by December 15th.</w:t>
       </w:r>
     </w:p>
     <w:p>
@@ -2684,7 +2616,7 @@
                     </pic:cNvPicPr>
                   </pic:nvPicPr>
                   <pic:blipFill>
-                    <a:blip r:embed="rId20">
+                    <a:blip r:embed="rId16">
                       <a:extLst>
                         <a:ext uri="{28A0092B-C50C-407E-A947-70E740481C1C}">
                           <a14:useLocalDpi xmlns:a14="http://schemas.microsoft.com/office/drawing/2010/main" val="0"/>
@@ -2734,13 +2666,6 @@
         </w:rPr>
         <w:br w:type="page"/>
       </w:r>
-      <w:commentRangeEnd w:id="19"/>
-      <w:r>
-        <w:rPr>
-          <w:rStyle w:val="CommentReference"/>
-        </w:rPr>
-        <w:commentReference w:id="19"/>
-      </w:r>
     </w:p>
     <w:p>
       <w:pPr>
@@ -2753,8 +2678,8 @@
           <w:lang w:val="en-US"/>
         </w:rPr>
       </w:pPr>
-      <w:bookmarkStart w:id="20" w:name="_Toc9601778"/>
-      <w:bookmarkStart w:id="21" w:name="_Toc84828675"/>
+      <w:bookmarkStart w:id="13" w:name="_Toc9601778"/>
+      <w:bookmarkStart w:id="14" w:name="_Toc84828675"/>
       <w:r>
         <w:rPr>
           <w:lang w:val="en-US"/>
@@ -2762,8 +2687,8 @@
         <w:lastRenderedPageBreak/>
         <w:t>Risk assessment</w:t>
       </w:r>
-      <w:bookmarkEnd w:id="20"/>
-      <w:bookmarkEnd w:id="21"/>
+      <w:bookmarkEnd w:id="13"/>
+      <w:bookmarkEnd w:id="14"/>
     </w:p>
     <w:p>
       <w:pPr>
@@ -3413,8 +3338,8 @@
           <w:lang w:val="en-US"/>
         </w:rPr>
       </w:pPr>
-      <w:bookmarkStart w:id="22" w:name="_Toc9601779"/>
-      <w:bookmarkStart w:id="23" w:name="_Toc84828676"/>
+      <w:bookmarkStart w:id="15" w:name="_Toc9601779"/>
+      <w:bookmarkStart w:id="16" w:name="_Toc84828676"/>
       <w:r>
         <w:rPr>
           <w:lang w:val="en-US"/>
@@ -3422,8 +3347,8 @@
         <w:lastRenderedPageBreak/>
         <w:t>Sources of Information</w:t>
       </w:r>
-      <w:bookmarkEnd w:id="22"/>
-      <w:bookmarkEnd w:id="23"/>
+      <w:bookmarkEnd w:id="15"/>
+      <w:bookmarkEnd w:id="16"/>
     </w:p>
     <w:p>
       <w:pPr>
@@ -3572,159 +3497,6 @@
     </w:sectPr>
   </w:body>
 </w:document>
-</file>
-
-<file path=word/comments.xml><?xml version="1.0" encoding="utf-8"?>
-<w:comments xmlns:wpc="http://schemas.microsoft.com/office/word/2010/wordprocessingCanvas" xmlns:cx="http://schemas.microsoft.com/office/drawing/2014/chartex" xmlns:cx1="http://schemas.microsoft.com/office/drawing/2015/9/8/chartex" xmlns:cx2="http://schemas.microsoft.com/office/drawing/2015/10/21/chartex" xmlns:cx3="http://schemas.microsoft.com/office/drawing/2016/5/9/chartex" xmlns:cx4="http://schemas.microsoft.com/office/drawing/2016/5/10/chartex" xmlns:cx5="http://schemas.microsoft.com/office/drawing/2016/5/11/chartex" xmlns:cx6="http://schemas.microsoft.com/office/drawing/2016/5/12/chartex" xmlns:cx7="http://schemas.microsoft.com/office/drawing/2016/5/13/chartex" xmlns:cx8="http://schemas.microsoft.com/office/drawing/2016/5/14/chartex" xmlns:mc="http://schemas.openxmlformats.org/markup-compatibility/2006" xmlns:aink="http://schemas.microsoft.com/office/drawing/2016/ink" xmlns:am3d="http://schemas.microsoft.com/office/drawing/2017/model3d" xmlns:o="urn:schemas-microsoft-com:office:office" xmlns:oel="http://schemas.microsoft.com/office/2019/extlst" xmlns:r="http://schemas.openxmlformats.org/officeDocument/2006/relationships" xmlns:m="http://schemas.openxmlformats.org/officeDocument/2006/math" xmlns:v="urn:schemas-microsoft-com:vml" xmlns:wp14="http://schemas.microsoft.com/office/word/2010/wordprocessingDrawing" xmlns:wp="http://schemas.openxmlformats.org/drawingml/2006/wordprocessingDrawing" xmlns:w10="urn:schemas-microsoft-com:office:word" xmlns:w="http://schemas.openxmlformats.org/wordprocessingml/2006/main" xmlns:w14="http://schemas.microsoft.com/office/word/2010/wordml" xmlns:w15="http://schemas.microsoft.com/office/word/2012/wordml" xmlns:w16cex="http://schemas.microsoft.com/office/word/2018/wordml/cex" xmlns:w16cid="http://schemas.microsoft.com/office/word/2016/wordml/cid" xmlns:w16="http://schemas.microsoft.com/office/word/2018/wordml" xmlns:w16sdtdh="http://schemas.microsoft.com/office/word/2020/wordml/sdtdatahash" xmlns:w16se="http://schemas.microsoft.com/office/word/2015/wordml/symex" xmlns:wpg="http://schemas.microsoft.com/office/word/2010/wordprocessingGroup" xmlns:wpi="http://schemas.microsoft.com/office/word/2010/wordprocessingInk" xmlns:wne="http://schemas.microsoft.com/office/word/2006/wordml" xmlns:wps="http://schemas.microsoft.com/office/word/2010/wordprocessingShape" mc:Ignorable="w14 w15 w16se w16cid w16 w16cex w16sdtdh wp14">
-  <w:comment w:id="1" w:author="Jakob Knop Rasmussen (JKNR) | VIA" w:date="2022-09-27T21:00:00Z" w:initials="JKR">
-    <w:p>
-      <w:pPr>
-        <w:pStyle w:val="CommentText"/>
-      </w:pPr>
-      <w:r>
-        <w:rPr>
-          <w:rStyle w:val="CommentReference"/>
-        </w:rPr>
-        <w:annotationRef/>
-      </w:r>
-      <w:r>
-        <w:t>Supervisors 😃</w:t>
-      </w:r>
-    </w:p>
-  </w:comment>
-  <w:comment w:id="4" w:author="Jakob Knop Rasmussen (JKNR) | VIA" w:date="2022-09-27T21:02:00Z" w:initials="JKR">
-    <w:p>
-      <w:pPr>
-        <w:pStyle w:val="CommentText"/>
-      </w:pPr>
-      <w:r>
-        <w:rPr>
-          <w:rStyle w:val="CommentReference"/>
-        </w:rPr>
-        <w:annotationRef/>
-      </w:r>
-      <w:r>
-        <w:t>Source?</w:t>
-      </w:r>
-    </w:p>
-  </w:comment>
-  <w:comment w:id="5" w:author="Jakob Knop Rasmussen (JKNR) | VIA" w:date="2022-09-27T21:03:00Z" w:initials="JKR">
-    <w:p>
-      <w:pPr>
-        <w:pStyle w:val="CommentText"/>
-      </w:pPr>
-      <w:r>
-        <w:rPr>
-          <w:rStyle w:val="CommentReference"/>
-        </w:rPr>
-        <w:annotationRef/>
-      </w:r>
-      <w:r>
-        <w:t>Could maybe find a source here too</w:t>
-      </w:r>
-    </w:p>
-  </w:comment>
-  <w:comment w:id="8" w:author="Jakob Knop Rasmussen (JKNR) | VIA" w:date="2022-09-27T21:05:00Z" w:initials="JKR">
-    <w:p>
-      <w:pPr>
-        <w:pStyle w:val="CommentText"/>
-      </w:pPr>
-      <w:r>
-        <w:rPr>
-          <w:rStyle w:val="CommentReference"/>
-        </w:rPr>
-        <w:annotationRef/>
-      </w:r>
-      <w:r>
-        <w:t>You can come up with two more.</w:t>
-      </w:r>
-    </w:p>
-  </w:comment>
-  <w:comment w:id="9" w:author="Jakob Knop Rasmussen (JKNR) | VIA" w:date="2022-09-27T21:06:00Z" w:initials="JKR">
-    <w:p>
-      <w:pPr>
-        <w:pStyle w:val="CommentText"/>
-      </w:pPr>
-      <w:r>
-        <w:rPr>
-          <w:rStyle w:val="CommentReference"/>
-        </w:rPr>
-        <w:annotationRef/>
-      </w:r>
-      <w:r>
-        <w:t>Maybe related to the customers of the system</w:t>
-      </w:r>
-    </w:p>
-  </w:comment>
-  <w:comment w:id="16" w:author="Jakob Knop Rasmussen (JKNR) | VIA" w:date="2022-09-27T21:10:00Z" w:initials="JKR">
-    <w:p>
-      <w:pPr>
-        <w:pStyle w:val="CommentText"/>
-      </w:pPr>
-      <w:r>
-        <w:rPr>
-          <w:rStyle w:val="CommentReference"/>
-        </w:rPr>
-        <w:annotationRef/>
-      </w:r>
-      <w:r>
-        <w:t>Be a bit more explicit about what you choose to use and not use. Who has what roles? How is the breaks organized? Are you applying all scrum ceremonies?</w:t>
-      </w:r>
-    </w:p>
-  </w:comment>
-  <w:comment w:id="19" w:author="Jakob Knop Rasmussen (JKNR) | VIA" w:date="2022-09-27T21:09:00Z" w:initials="JKR">
-    <w:p>
-      <w:pPr>
-        <w:pStyle w:val="CommentText"/>
-      </w:pPr>
-      <w:r>
-        <w:rPr>
-          <w:rStyle w:val="CommentReference"/>
-        </w:rPr>
-        <w:annotationRef/>
-      </w:r>
-      <w:r>
-        <w:t>And the rest? Draw a table with milestones!</w:t>
-      </w:r>
-    </w:p>
-  </w:comment>
-</w:comments>
-</file>
-
-<file path=word/commentsExtended.xml><?xml version="1.0" encoding="utf-8"?>
-<w15:commentsEx xmlns:wpc="http://schemas.microsoft.com/office/word/2010/wordprocessingCanvas" xmlns:cx="http://schemas.microsoft.com/office/drawing/2014/chartex" xmlns:cx1="http://schemas.microsoft.com/office/drawing/2015/9/8/chartex" xmlns:cx2="http://schemas.microsoft.com/office/drawing/2015/10/21/chartex" xmlns:cx3="http://schemas.microsoft.com/office/drawing/2016/5/9/chartex" xmlns:cx4="http://schemas.microsoft.com/office/drawing/2016/5/10/chartex" xmlns:cx5="http://schemas.microsoft.com/office/drawing/2016/5/11/chartex" xmlns:cx6="http://schemas.microsoft.com/office/drawing/2016/5/12/chartex" xmlns:cx7="http://schemas.microsoft.com/office/drawing/2016/5/13/chartex" xmlns:cx8="http://schemas.microsoft.com/office/drawing/2016/5/14/chartex" xmlns:mc="http://schemas.openxmlformats.org/markup-compatibility/2006" xmlns:aink="http://schemas.microsoft.com/office/drawing/2016/ink" xmlns:am3d="http://schemas.microsoft.com/office/drawing/2017/model3d" xmlns:o="urn:schemas-microsoft-com:office:office" xmlns:oel="http://schemas.microsoft.com/office/2019/extlst" xmlns:r="http://schemas.openxmlformats.org/officeDocument/2006/relationships" xmlns:m="http://schemas.openxmlformats.org/officeDocument/2006/math" xmlns:v="urn:schemas-microsoft-com:vml" xmlns:wp14="http://schemas.microsoft.com/office/word/2010/wordprocessingDrawing" xmlns:wp="http://schemas.openxmlformats.org/drawingml/2006/wordprocessingDrawing" xmlns:w10="urn:schemas-microsoft-com:office:word" xmlns:w="http://schemas.openxmlformats.org/wordprocessingml/2006/main" xmlns:w14="http://schemas.microsoft.com/office/word/2010/wordml" xmlns:w15="http://schemas.microsoft.com/office/word/2012/wordml" xmlns:w16cex="http://schemas.microsoft.com/office/word/2018/wordml/cex" xmlns:w16cid="http://schemas.microsoft.com/office/word/2016/wordml/cid" xmlns:w16="http://schemas.microsoft.com/office/word/2018/wordml" xmlns:w16sdtdh="http://schemas.microsoft.com/office/word/2020/wordml/sdtdatahash" xmlns:w16se="http://schemas.microsoft.com/office/word/2015/wordml/symex" xmlns:wpg="http://schemas.microsoft.com/office/word/2010/wordprocessingGroup" xmlns:wpi="http://schemas.microsoft.com/office/word/2010/wordprocessingInk" xmlns:wne="http://schemas.microsoft.com/office/word/2006/wordml" xmlns:wps="http://schemas.microsoft.com/office/word/2010/wordprocessingShape" mc:Ignorable="w14 w15 w16se w16cid w16 w16cex w16sdtdh wp14">
-  <w15:commentEx w15:paraId="37CA8906" w15:done="1"/>
-  <w15:commentEx w15:paraId="3E213002" w15:done="1"/>
-  <w15:commentEx w15:paraId="1342F8DC" w15:done="1"/>
-  <w15:commentEx w15:paraId="750DA287" w15:done="1"/>
-  <w15:commentEx w15:paraId="6B12429C" w15:paraIdParent="750DA287" w15:done="1"/>
-  <w15:commentEx w15:paraId="5A681C1D" w15:done="1"/>
-  <w15:commentEx w15:paraId="01350E3B" w15:done="1"/>
-</w15:commentsEx>
-</file>
-
-<file path=word/commentsExtensible.xml><?xml version="1.0" encoding="utf-8"?>
-<w16cex:commentsExtensible xmlns:wpc="http://schemas.microsoft.com/office/word/2010/wordprocessingCanvas" xmlns:cx="http://schemas.microsoft.com/office/drawing/2014/chartex" xmlns:cx1="http://schemas.microsoft.com/office/drawing/2015/9/8/chartex" xmlns:cx2="http://schemas.microsoft.com/office/drawing/2015/10/21/chartex" xmlns:cx3="http://schemas.microsoft.com/office/drawing/2016/5/9/chartex" xmlns:cx4="http://schemas.microsoft.com/office/drawing/2016/5/10/chartex" xmlns:cx5="http://schemas.microsoft.com/office/drawing/2016/5/11/chartex" xmlns:cx6="http://schemas.microsoft.com/office/drawing/2016/5/12/chartex" xmlns:cx7="http://schemas.microsoft.com/office/drawing/2016/5/13/chartex" xmlns:cx8="http://schemas.microsoft.com/office/drawing/2016/5/14/chartex" xmlns:mc="http://schemas.openxmlformats.org/markup-compatibility/2006" xmlns:aink="http://schemas.microsoft.com/office/drawing/2016/ink" xmlns:am3d="http://schemas.microsoft.com/office/drawing/2017/model3d" xmlns:o="urn:schemas-microsoft-com:office:office" xmlns:oel="http://schemas.microsoft.com/office/2019/extlst" xmlns:r="http://schemas.openxmlformats.org/officeDocument/2006/relationships" xmlns:m="http://schemas.openxmlformats.org/officeDocument/2006/math" xmlns:v="urn:schemas-microsoft-com:vml" xmlns:wp14="http://schemas.microsoft.com/office/word/2010/wordprocessingDrawing" xmlns:wp="http://schemas.openxmlformats.org/drawingml/2006/wordprocessingDrawing" xmlns:w10="urn:schemas-microsoft-com:office:word" xmlns:w="http://schemas.openxmlformats.org/wordprocessingml/2006/main" xmlns:w14="http://schemas.microsoft.com/office/word/2010/wordml" xmlns:w15="http://schemas.microsoft.com/office/word/2012/wordml" xmlns:w16cex="http://schemas.microsoft.com/office/word/2018/wordml/cex" xmlns:w16cid="http://schemas.microsoft.com/office/word/2016/wordml/cid" xmlns:w16="http://schemas.microsoft.com/office/word/2018/wordml" xmlns:w16sdtdh="http://schemas.microsoft.com/office/word/2020/wordml/sdtdatahash" xmlns:w16se="http://schemas.microsoft.com/office/word/2015/wordml/symex" xmlns:wpg="http://schemas.microsoft.com/office/word/2010/wordprocessingGroup" xmlns:wpi="http://schemas.microsoft.com/office/word/2010/wordprocessingInk" xmlns:wne="http://schemas.microsoft.com/office/word/2006/wordml" xmlns:wps="http://schemas.microsoft.com/office/word/2010/wordprocessingShape" mc:Ignorable="w14 w15 w16se w16cid w16 w16cex w16sdtdh wp14">
-  <w16cex:commentExtensible w16cex:durableId="26DDE2E4" w16cex:dateUtc="2022-09-27T19:00:00Z"/>
-  <w16cex:commentExtensible w16cex:durableId="26DDE36E" w16cex:dateUtc="2022-09-27T19:02:00Z"/>
-  <w16cex:commentExtensible w16cex:durableId="26DDE3A8" w16cex:dateUtc="2022-09-27T19:03:00Z"/>
-  <w16cex:commentExtensible w16cex:durableId="26DDE421" w16cex:dateUtc="2022-09-27T19:05:00Z"/>
-  <w16cex:commentExtensible w16cex:durableId="26DDE444" w16cex:dateUtc="2022-09-27T19:06:00Z"/>
-  <w16cex:commentExtensible w16cex:durableId="26DDE55C" w16cex:dateUtc="2022-09-27T19:10:00Z"/>
-  <w16cex:commentExtensible w16cex:durableId="26DDE512" w16cex:dateUtc="2022-09-27T19:09:00Z"/>
-</w16cex:commentsExtensible>
-</file>
-
-<file path=word/commentsIds.xml><?xml version="1.0" encoding="utf-8"?>
-<w16cid:commentsIds xmlns:wpc="http://schemas.microsoft.com/office/word/2010/wordprocessingCanvas" xmlns:cx="http://schemas.microsoft.com/office/drawing/2014/chartex" xmlns:cx1="http://schemas.microsoft.com/office/drawing/2015/9/8/chartex" xmlns:cx2="http://schemas.microsoft.com/office/drawing/2015/10/21/chartex" xmlns:cx3="http://schemas.microsoft.com/office/drawing/2016/5/9/chartex" xmlns:cx4="http://schemas.microsoft.com/office/drawing/2016/5/10/chartex" xmlns:cx5="http://schemas.microsoft.com/office/drawing/2016/5/11/chartex" xmlns:cx6="http://schemas.microsoft.com/office/drawing/2016/5/12/chartex" xmlns:cx7="http://schemas.microsoft.com/office/drawing/2016/5/13/chartex" xmlns:cx8="http://schemas.microsoft.com/office/drawing/2016/5/14/chartex" xmlns:mc="http://schemas.openxmlformats.org/markup-compatibility/2006" xmlns:aink="http://schemas.microsoft.com/office/drawing/2016/ink" xmlns:am3d="http://schemas.microsoft.com/office/drawing/2017/model3d" xmlns:o="urn:schemas-microsoft-com:office:office" xmlns:oel="http://schemas.microsoft.com/office/2019/extlst" xmlns:r="http://schemas.openxmlformats.org/officeDocument/2006/relationships" xmlns:m="http://schemas.openxmlformats.org/officeDocument/2006/math" xmlns:v="urn:schemas-microsoft-com:vml" xmlns:wp14="http://schemas.microsoft.com/office/word/2010/wordprocessingDrawing" xmlns:wp="http://schemas.openxmlformats.org/drawingml/2006/wordprocessingDrawing" xmlns:w10="urn:schemas-microsoft-com:office:word" xmlns:w="http://schemas.openxmlformats.org/wordprocessingml/2006/main" xmlns:w14="http://schemas.microsoft.com/office/word/2010/wordml" xmlns:w15="http://schemas.microsoft.com/office/word/2012/wordml" xmlns:w16cex="http://schemas.microsoft.com/office/word/2018/wordml/cex" xmlns:w16cid="http://schemas.microsoft.com/office/word/2016/wordml/cid" xmlns:w16="http://schemas.microsoft.com/office/word/2018/wordml" xmlns:w16sdtdh="http://schemas.microsoft.com/office/word/2020/wordml/sdtdatahash" xmlns:w16se="http://schemas.microsoft.com/office/word/2015/wordml/symex" xmlns:wpg="http://schemas.microsoft.com/office/word/2010/wordprocessingGroup" xmlns:wpi="http://schemas.microsoft.com/office/word/2010/wordprocessingInk" xmlns:wne="http://schemas.microsoft.com/office/word/2006/wordml" xmlns:wps="http://schemas.microsoft.com/office/word/2010/wordprocessingShape" mc:Ignorable="w14 w15 w16se w16cid w16 w16cex w16sdtdh wp14">
-  <w16cid:commentId w16cid:paraId="37CA8906" w16cid:durableId="26DDE2E4"/>
-  <w16cid:commentId w16cid:paraId="3E213002" w16cid:durableId="26DDE36E"/>
-  <w16cid:commentId w16cid:paraId="1342F8DC" w16cid:durableId="26DDE3A8"/>
-  <w16cid:commentId w16cid:paraId="750DA287" w16cid:durableId="26DDE421"/>
-  <w16cid:commentId w16cid:paraId="6B12429C" w16cid:durableId="26DDE444"/>
-  <w16cid:commentId w16cid:paraId="5A681C1D" w16cid:durableId="26DDE55C"/>
-  <w16cid:commentId w16cid:paraId="01350E3B" w16cid:durableId="26DDE512"/>
-</w16cid:commentsIds>
 </file>
 
 <file path=word/endnotes.xml><?xml version="1.0" encoding="utf-8"?>
@@ -3769,7 +3541,6 @@
         <w:docPartUnique/>
       </w:docPartObj>
     </w:sdtPr>
-    <w:sdtEndPr/>
     <w:sdtContent>
       <w:p>
         <w:pPr>
@@ -3816,7 +3587,6 @@
         <w:docPartUnique/>
       </w:docPartObj>
     </w:sdtPr>
-    <w:sdtEndPr/>
     <w:sdtContent>
       <w:p>
         <w:pPr>
@@ -7617,14 +7387,6 @@
   </w:num>
   <w:numIdMacAtCleanup w:val="9"/>
 </w:numbering>
-</file>
-
-<file path=word/people.xml><?xml version="1.0" encoding="utf-8"?>
-<w15:people xmlns:wpc="http://schemas.microsoft.com/office/word/2010/wordprocessingCanvas" xmlns:cx="http://schemas.microsoft.com/office/drawing/2014/chartex" xmlns:cx1="http://schemas.microsoft.com/office/drawing/2015/9/8/chartex" xmlns:cx2="http://schemas.microsoft.com/office/drawing/2015/10/21/chartex" xmlns:cx3="http://schemas.microsoft.com/office/drawing/2016/5/9/chartex" xmlns:cx4="http://schemas.microsoft.com/office/drawing/2016/5/10/chartex" xmlns:cx5="http://schemas.microsoft.com/office/drawing/2016/5/11/chartex" xmlns:cx6="http://schemas.microsoft.com/office/drawing/2016/5/12/chartex" xmlns:cx7="http://schemas.microsoft.com/office/drawing/2016/5/13/chartex" xmlns:cx8="http://schemas.microsoft.com/office/drawing/2016/5/14/chartex" xmlns:mc="http://schemas.openxmlformats.org/markup-compatibility/2006" xmlns:aink="http://schemas.microsoft.com/office/drawing/2016/ink" xmlns:am3d="http://schemas.microsoft.com/office/drawing/2017/model3d" xmlns:o="urn:schemas-microsoft-com:office:office" xmlns:oel="http://schemas.microsoft.com/office/2019/extlst" xmlns:r="http://schemas.openxmlformats.org/officeDocument/2006/relationships" xmlns:m="http://schemas.openxmlformats.org/officeDocument/2006/math" xmlns:v="urn:schemas-microsoft-com:vml" xmlns:wp14="http://schemas.microsoft.com/office/word/2010/wordprocessingDrawing" xmlns:wp="http://schemas.openxmlformats.org/drawingml/2006/wordprocessingDrawing" xmlns:w10="urn:schemas-microsoft-com:office:word" xmlns:w="http://schemas.openxmlformats.org/wordprocessingml/2006/main" xmlns:w14="http://schemas.microsoft.com/office/word/2010/wordml" xmlns:w15="http://schemas.microsoft.com/office/word/2012/wordml" xmlns:w16cex="http://schemas.microsoft.com/office/word/2018/wordml/cex" xmlns:w16cid="http://schemas.microsoft.com/office/word/2016/wordml/cid" xmlns:w16="http://schemas.microsoft.com/office/word/2018/wordml" xmlns:w16sdtdh="http://schemas.microsoft.com/office/word/2020/wordml/sdtdatahash" xmlns:w16se="http://schemas.microsoft.com/office/word/2015/wordml/symex" xmlns:wpg="http://schemas.microsoft.com/office/word/2010/wordprocessingGroup" xmlns:wpi="http://schemas.microsoft.com/office/word/2010/wordprocessingInk" xmlns:wne="http://schemas.microsoft.com/office/word/2006/wordml" xmlns:wps="http://schemas.microsoft.com/office/word/2010/wordprocessingShape" mc:Ignorable="w14 w15 w16se w16cid w16 w16cex w16sdtdh wp14">
-  <w15:person w15:author="Jakob Knop Rasmussen (JKNR) | VIA">
-    <w15:presenceInfo w15:providerId="None" w15:userId="Jakob Knop Rasmussen (JKNR) | VIA"/>
-  </w15:person>
-</w15:people>
 </file>
 
 <file path=word/styles.xml><?xml version="1.0" encoding="utf-8"?>
@@ -9060,6 +8822,12 @@
 </file>
 
 <file path=customXml/item1.xml><?xml version="1.0" encoding="utf-8"?>
+<p:properties xmlns:p="http://schemas.microsoft.com/office/2006/metadata/properties" xmlns:xsi="http://www.w3.org/2001/XMLSchema-instance" xmlns:pc="http://schemas.microsoft.com/office/infopath/2007/PartnerControls">
+  <documentManagement/>
+</p:properties>
+</file>
+
+<file path=customXml/item2.xml><?xml version="1.0" encoding="utf-8"?>
 <?mso-contentType ?>
 <FormTemplates xmlns="http://schemas.microsoft.com/sharepoint/v3/contenttype/forms">
   <Display>DocumentLibraryForm</Display>
@@ -9068,13 +8836,44 @@
 </FormTemplates>
 </file>
 
-<file path=customXml/item2.xml><?xml version="1.0" encoding="utf-8"?>
-<p:properties xmlns:p="http://schemas.microsoft.com/office/2006/metadata/properties" xmlns:xsi="http://www.w3.org/2001/XMLSchema-instance" xmlns:pc="http://schemas.microsoft.com/office/infopath/2007/PartnerControls">
-  <documentManagement/>
-</p:properties>
+<file path=customXml/item3.xml><?xml version="1.0" encoding="utf-8"?>
+<b:Sources xmlns:b="http://schemas.openxmlformats.org/officeDocument/2006/bibliography" xmlns="http://schemas.openxmlformats.org/officeDocument/2006/bibliography" SelectedStyle="\HarvardAnglia2008OfficeOnline.xsl" StyleName="Harvard - Anglia" Version="2008">
+  <b:Source>
+    <b:Tag>Nat</b:Tag>
+    <b:SourceType>Report</b:SourceType>
+    <b:Guid>{FD74F6E0-8365-42B9-812E-9E81F9564E6D}</b:Guid>
+    <b:Title>Scientific and Technical Reports -</b:Title>
+    <b:Author>
+      <b:Author>
+        <b:Corporate>NISO</b:Corporate>
+      </b:Author>
+    </b:Author>
+    <b:Year>2010</b:Year>
+    <b:Publisher>National Information Standards Oganization</b:Publisher>
+    <b:City>Baltimore</b:City>
+    <b:RefOrder>2</b:RefOrder>
+  </b:Source>
+  <b:Source>
+    <b:Tag>VIAon</b:Tag>
+    <b:SourceType>Report</b:SourceType>
+    <b:Guid>{A48F483B-3911-4639-89D6-9C11B74A3A53}</b:Guid>
+    <b:Title>Confidential Student Reports</b:Title>
+    <b:Year>in preparation</b:Year>
+    <b:Author>
+      <b:Author>
+        <b:NameList>
+          <b:Person>
+            <b:Last>VIA Engineering</b:Last>
+          </b:Person>
+        </b:NameList>
+      </b:Author>
+    </b:Author>
+    <b:RefOrder>1</b:RefOrder>
+  </b:Source>
+</b:Sources>
 </file>
 
-<file path=customXml/item3.xml><?xml version="1.0" encoding="utf-8"?>
+<file path=customXml/item4.xml><?xml version="1.0" encoding="utf-8"?>
 <ct:contentTypeSchema xmlns:ct="http://schemas.microsoft.com/office/2006/metadata/contentType" xmlns:ma="http://schemas.microsoft.com/office/2006/metadata/properties/metaAttributes" ct:_="" ma:_="" ma:contentTypeName="Dokument" ma:contentTypeID="0x0101009670E978D6646E40BE42D602D9277F80" ma:contentTypeVersion="2" ma:contentTypeDescription="Opret et nyt dokument." ma:contentTypeScope="" ma:versionID="09a9efe650f4efbc256e5f57a8f988a6">
   <xsd:schema xmlns:xsd="http://www.w3.org/2001/XMLSchema" xmlns:xs="http://www.w3.org/2001/XMLSchema" xmlns:p="http://schemas.microsoft.com/office/2006/metadata/properties" xmlns:ns3="c9e846d4-087c-4651-a3c4-d5f23daeb6d2" targetNamespace="http://schemas.microsoft.com/office/2006/metadata/properties" ma:root="true" ma:fieldsID="60973278d8d9c2610305dec992247bc0" ns3:_="">
     <xsd:import namespace="c9e846d4-087c-4651-a3c4-d5f23daeb6d2"/>
@@ -9206,52 +9005,7 @@
 </ct:contentTypeSchema>
 </file>
 
-<file path=customXml/item4.xml><?xml version="1.0" encoding="utf-8"?>
-<b:Sources xmlns:b="http://schemas.openxmlformats.org/officeDocument/2006/bibliography" xmlns="http://schemas.openxmlformats.org/officeDocument/2006/bibliography" SelectedStyle="\HarvardAnglia2008OfficeOnline.xsl" StyleName="Harvard - Anglia" Version="2008">
-  <b:Source>
-    <b:Tag>Nat</b:Tag>
-    <b:SourceType>Report</b:SourceType>
-    <b:Guid>{FD74F6E0-8365-42B9-812E-9E81F9564E6D}</b:Guid>
-    <b:Title>Scientific and Technical Reports -</b:Title>
-    <b:Author>
-      <b:Author>
-        <b:Corporate>NISO</b:Corporate>
-      </b:Author>
-    </b:Author>
-    <b:Year>2010</b:Year>
-    <b:Publisher>National Information Standards Oganization</b:Publisher>
-    <b:City>Baltimore</b:City>
-    <b:RefOrder>2</b:RefOrder>
-  </b:Source>
-  <b:Source>
-    <b:Tag>VIAon</b:Tag>
-    <b:SourceType>Report</b:SourceType>
-    <b:Guid>{A48F483B-3911-4639-89D6-9C11B74A3A53}</b:Guid>
-    <b:Title>Confidential Student Reports</b:Title>
-    <b:Year>in preparation</b:Year>
-    <b:Author>
-      <b:Author>
-        <b:NameList>
-          <b:Person>
-            <b:Last>VIA Engineering</b:Last>
-          </b:Person>
-        </b:NameList>
-      </b:Author>
-    </b:Author>
-    <b:RefOrder>1</b:RefOrder>
-  </b:Source>
-</b:Sources>
-</file>
-
 <file path=customXml/itemProps1.xml><?xml version="1.0" encoding="utf-8"?>
-<ds:datastoreItem xmlns:ds="http://schemas.openxmlformats.org/officeDocument/2006/customXml" ds:itemID="{36B18D59-688D-4806-A4EA-B7808C4D834E}">
-  <ds:schemaRefs>
-    <ds:schemaRef ds:uri="http://schemas.microsoft.com/sharepoint/v3/contenttype/forms"/>
-  </ds:schemaRefs>
-</ds:datastoreItem>
-</file>
-
-<file path=customXml/itemProps2.xml><?xml version="1.0" encoding="utf-8"?>
 <ds:datastoreItem xmlns:ds="http://schemas.openxmlformats.org/officeDocument/2006/customXml" ds:itemID="{B3EBB357-DA60-469A-B5F2-E35DF6FD1B0D}">
   <ds:schemaRefs>
     <ds:schemaRef ds:uri="http://schemas.microsoft.com/office/2006/metadata/properties"/>
@@ -9260,7 +9014,23 @@
 </ds:datastoreItem>
 </file>
 
+<file path=customXml/itemProps2.xml><?xml version="1.0" encoding="utf-8"?>
+<ds:datastoreItem xmlns:ds="http://schemas.openxmlformats.org/officeDocument/2006/customXml" ds:itemID="{36B18D59-688D-4806-A4EA-B7808C4D834E}">
+  <ds:schemaRefs>
+    <ds:schemaRef ds:uri="http://schemas.microsoft.com/sharepoint/v3/contenttype/forms"/>
+  </ds:schemaRefs>
+</ds:datastoreItem>
+</file>
+
 <file path=customXml/itemProps3.xml><?xml version="1.0" encoding="utf-8"?>
+<ds:datastoreItem xmlns:ds="http://schemas.openxmlformats.org/officeDocument/2006/customXml" ds:itemID="{2A425A99-8F2D-4D31-8177-DFB6319E65C1}">
+  <ds:schemaRefs>
+    <ds:schemaRef ds:uri="http://schemas.openxmlformats.org/officeDocument/2006/bibliography"/>
+  </ds:schemaRefs>
+</ds:datastoreItem>
+</file>
+
+<file path=customXml/itemProps4.xml><?xml version="1.0" encoding="utf-8"?>
 <ds:datastoreItem xmlns:ds="http://schemas.openxmlformats.org/officeDocument/2006/customXml" ds:itemID="{EF9168E5-736E-49CC-87A9-F131133E3182}">
   <ds:schemaRefs>
     <ds:schemaRef ds:uri="http://schemas.microsoft.com/office/2006/metadata/contentType"/>
@@ -9276,12 +9046,4 @@
     <ds:schemaRef ds:uri="http://schemas.microsoft.com/internal/obd"/>
   </ds:schemaRefs>
 </ds:datastoreItem>
-</file>
-
-<file path=customXml/itemProps4.xml><?xml version="1.0" encoding="utf-8"?>
-<ds:datastoreItem xmlns:ds="http://schemas.openxmlformats.org/officeDocument/2006/customXml" ds:itemID="{2A425A99-8F2D-4D31-8177-DFB6319E65C1}">
-  <ds:schemaRefs>
-    <ds:schemaRef ds:uri="http://schemas.openxmlformats.org/officeDocument/2006/bibliography"/>
-  </ds:schemaRefs>
-</ds:datastoreItem>
 </file>
</xml_diff>